<commit_message>
optimized code for team results screen
</commit_message>
<xml_diff>
--- a/Lag/LÄS FÖRST!!!.docx
+++ b/Lag/LÄS FÖRST!!!.docx
@@ -989,7 +989,49 @@
           <w:sz w:val="24"/>
           <w:szCs w:val="24"/>
         </w:rPr>
-        <w:t xml:space="preserve">Zooma ut (Ctrl + -) om det behövs. </w:t>
+        <w:t xml:space="preserve">Zooma </w:t>
+      </w:r>
+      <w:r>
+        <w:rPr>
+          <w:sz w:val="24"/>
+          <w:szCs w:val="24"/>
+        </w:rPr>
+        <w:t>in</w:t>
+      </w:r>
+      <w:r>
+        <w:rPr>
+          <w:sz w:val="24"/>
+          <w:szCs w:val="24"/>
+        </w:rPr>
+        <w:t xml:space="preserve"> (Ctrl + </w:t>
+      </w:r>
+      <w:r>
+        <w:rPr>
+          <w:sz w:val="24"/>
+          <w:szCs w:val="24"/>
+        </w:rPr>
+        <w:t>+</w:t>
+      </w:r>
+      <w:r>
+        <w:rPr>
+          <w:sz w:val="24"/>
+          <w:szCs w:val="24"/>
+        </w:rPr>
+        <w:t xml:space="preserve">) </w:t>
+      </w:r>
+      <w:r>
+        <w:rPr>
+          <w:sz w:val="24"/>
+          <w:szCs w:val="24"/>
+        </w:rPr>
+        <w:t>för att göra texten så stor som möjligt</w:t>
+      </w:r>
+      <w:r>
+        <w:rPr>
+          <w:sz w:val="24"/>
+          <w:szCs w:val="24"/>
+        </w:rPr>
+        <w:t xml:space="preserve">. </w:t>
       </w:r>
       <w:r>
         <w:rPr>
@@ -1027,10 +1069,10 @@
           <w:szCs w:val="28"/>
         </w:rPr>
         <w:drawing>
-          <wp:inline distT="0" distB="0" distL="0" distR="0" wp14:anchorId="1D1484D6" wp14:editId="3AE15335">
+          <wp:inline distT="0" distB="0" distL="0" distR="0" wp14:anchorId="31FC07D8" wp14:editId="552CF7A3">
             <wp:extent cx="5673600" cy="3189600"/>
             <wp:effectExtent l="0" t="0" r="3810" b="0"/>
-            <wp:docPr id="7" name="Picture 7"/>
+            <wp:docPr id="2" name="Picture 2"/>
             <wp:cNvGraphicFramePr>
               <a:graphicFrameLocks xmlns:a="http://schemas.openxmlformats.org/drawingml/2006/main" noChangeAspect="1"/>
             </wp:cNvGraphicFramePr>
@@ -1038,7 +1080,7 @@
               <a:graphicData uri="http://schemas.openxmlformats.org/drawingml/2006/picture">
                 <pic:pic xmlns:pic="http://schemas.openxmlformats.org/drawingml/2006/picture">
                   <pic:nvPicPr>
-                    <pic:cNvPr id="7" name="results.png"/>
+                    <pic:cNvPr id="2" name="results.png"/>
                     <pic:cNvPicPr/>
                   </pic:nvPicPr>
                   <pic:blipFill>
@@ -1068,12 +1110,14 @@
           </wp:inline>
         </w:drawing>
       </w:r>
+      <w:bookmarkStart w:id="2" w:name="_GoBack"/>
+      <w:bookmarkEnd w:id="2"/>
     </w:p>
     <w:p>
       <w:pPr>
         <w:pStyle w:val="Heading2"/>
       </w:pPr>
-      <w:bookmarkStart w:id="2" w:name="_Toc512938049"/>
+      <w:bookmarkStart w:id="3" w:name="_Toc512938049"/>
       <w:r>
         <w:lastRenderedPageBreak/>
         <w:t xml:space="preserve">3. </w:t>
@@ -1081,7 +1125,7 @@
       <w:r>
         <w:t>Ta bort gamla lyftare</w:t>
       </w:r>
-      <w:bookmarkEnd w:id="2"/>
+      <w:bookmarkEnd w:id="3"/>
     </w:p>
     <w:p>
       <w:pPr>
@@ -1210,14 +1254,14 @@
       <w:pPr>
         <w:pStyle w:val="Heading2"/>
       </w:pPr>
-      <w:bookmarkStart w:id="3" w:name="_Toc512938050"/>
+      <w:bookmarkStart w:id="4" w:name="_Toc512938050"/>
       <w:r>
         <w:t xml:space="preserve">4. </w:t>
       </w:r>
       <w:r>
         <w:t>Förbered tävlingsdata</w:t>
       </w:r>
-      <w:bookmarkEnd w:id="3"/>
+      <w:bookmarkEnd w:id="4"/>
     </w:p>
     <w:p>
       <w:pPr>
@@ -1382,7 +1426,7 @@
       <w:pPr>
         <w:pStyle w:val="Heading2"/>
       </w:pPr>
-      <w:bookmarkStart w:id="4" w:name="_Toc512938051"/>
+      <w:bookmarkStart w:id="5" w:name="_Toc512938051"/>
       <w:r>
         <w:lastRenderedPageBreak/>
         <w:t xml:space="preserve">5. </w:t>
@@ -1390,7 +1434,7 @@
       <w:r>
         <w:t>Importera tävlingsdata</w:t>
       </w:r>
-      <w:bookmarkEnd w:id="4"/>
+      <w:bookmarkEnd w:id="5"/>
     </w:p>
     <w:p>
       <w:pPr>
@@ -1547,14 +1591,14 @@
       <w:pPr>
         <w:pStyle w:val="Heading2"/>
       </w:pPr>
-      <w:bookmarkStart w:id="5" w:name="_Toc512938052"/>
+      <w:bookmarkStart w:id="6" w:name="_Toc512938052"/>
       <w:r>
         <w:t xml:space="preserve">6. </w:t>
       </w:r>
       <w:r>
         <w:t>Tilldela startnummer (VIKTIGT!)</w:t>
       </w:r>
-      <w:bookmarkEnd w:id="5"/>
+      <w:bookmarkEnd w:id="6"/>
     </w:p>
     <w:p>
       <w:pPr>
@@ -1689,7 +1733,7 @@
       <w:pPr>
         <w:pStyle w:val="Heading2"/>
       </w:pPr>
-      <w:bookmarkStart w:id="6" w:name="_Toc512938053"/>
+      <w:bookmarkStart w:id="7" w:name="_Toc512938053"/>
       <w:r>
         <w:lastRenderedPageBreak/>
         <w:t>7</w:t>
@@ -1700,7 +1744,7 @@
       <w:r>
         <w:t>Skapa startprotokoll</w:t>
       </w:r>
-      <w:bookmarkEnd w:id="6"/>
+      <w:bookmarkEnd w:id="7"/>
     </w:p>
     <w:p>
       <w:pPr>
@@ -1828,92 +1872,12 @@
       <w:pPr>
         <w:pStyle w:val="Heading2"/>
       </w:pPr>
-      <w:bookmarkStart w:id="7" w:name="_Toc512938054"/>
+      <w:bookmarkStart w:id="8" w:name="_Toc512938054"/>
       <w:r>
         <w:t xml:space="preserve">8. </w:t>
       </w:r>
       <w:r>
         <w:t>Genomför tävlingen</w:t>
-      </w:r>
-      <w:bookmarkEnd w:id="7"/>
-    </w:p>
-    <w:p>
-      <w:pPr>
-        <w:rPr>
-          <w:sz w:val="24"/>
-          <w:szCs w:val="24"/>
-        </w:rPr>
-      </w:pPr>
-      <w:r>
-        <w:rPr>
-          <w:sz w:val="24"/>
-          <w:szCs w:val="24"/>
-        </w:rPr>
-        <w:t xml:space="preserve">Genomför tävlingen som vanligt via </w:t>
-      </w:r>
-      <w:r>
-        <w:rPr>
-          <w:i/>
-          <w:sz w:val="24"/>
-          <w:szCs w:val="24"/>
-        </w:rPr>
-        <w:t>Konsol</w:t>
-      </w:r>
-      <w:r>
-        <w:rPr>
-          <w:sz w:val="24"/>
-          <w:szCs w:val="24"/>
-        </w:rPr>
-        <w:t xml:space="preserve"> i den övre menyn och sedan </w:t>
-      </w:r>
-      <w:r>
-        <w:rPr>
-          <w:i/>
-          <w:sz w:val="24"/>
-          <w:szCs w:val="24"/>
-        </w:rPr>
-        <w:t>Speaker</w:t>
-      </w:r>
-      <w:r>
-        <w:rPr>
-          <w:sz w:val="24"/>
-          <w:szCs w:val="24"/>
-        </w:rPr>
-        <w:t xml:space="preserve">. Observera att lagresultatskärmen visar samtliga damlyftare (grupperade efter lag) om den valda gruppen i </w:t>
-      </w:r>
-      <w:r>
-        <w:rPr>
-          <w:i/>
-          <w:sz w:val="24"/>
-          <w:szCs w:val="24"/>
-        </w:rPr>
-        <w:t>Speaker</w:t>
-      </w:r>
-      <w:r>
-        <w:rPr>
-          <w:sz w:val="24"/>
-          <w:szCs w:val="24"/>
-        </w:rPr>
-        <w:t xml:space="preserve">-vyn är en damgrupp. När </w:t>
-      </w:r>
-      <w:r>
-        <w:rPr>
-          <w:sz w:val="24"/>
-          <w:szCs w:val="24"/>
-        </w:rPr>
-        <w:t>vi byter till en herrgrupp så uppdateras lagresultatskärmen automatiskt därefter.</w:t>
-      </w:r>
-    </w:p>
-    <w:p>
-      <w:pPr>
-        <w:pStyle w:val="Heading2"/>
-      </w:pPr>
-      <w:bookmarkStart w:id="8" w:name="_Toc512938055"/>
-      <w:r>
-        <w:t xml:space="preserve">9. </w:t>
-      </w:r>
-      <w:r>
-        <w:t>Skapa protokoll</w:t>
       </w:r>
       <w:bookmarkEnd w:id="8"/>
     </w:p>
@@ -1929,6 +1893,86 @@
           <w:sz w:val="24"/>
           <w:szCs w:val="24"/>
         </w:rPr>
+        <w:t xml:space="preserve">Genomför tävlingen som vanligt via </w:t>
+      </w:r>
+      <w:r>
+        <w:rPr>
+          <w:i/>
+          <w:sz w:val="24"/>
+          <w:szCs w:val="24"/>
+        </w:rPr>
+        <w:t>Konsol</w:t>
+      </w:r>
+      <w:r>
+        <w:rPr>
+          <w:sz w:val="24"/>
+          <w:szCs w:val="24"/>
+        </w:rPr>
+        <w:t xml:space="preserve"> i den övre menyn och sedan </w:t>
+      </w:r>
+      <w:r>
+        <w:rPr>
+          <w:i/>
+          <w:sz w:val="24"/>
+          <w:szCs w:val="24"/>
+        </w:rPr>
+        <w:t>Speaker</w:t>
+      </w:r>
+      <w:r>
+        <w:rPr>
+          <w:sz w:val="24"/>
+          <w:szCs w:val="24"/>
+        </w:rPr>
+        <w:t xml:space="preserve">. Observera att lagresultatskärmen visar samtliga damlyftare (grupperade efter lag) om den valda gruppen i </w:t>
+      </w:r>
+      <w:r>
+        <w:rPr>
+          <w:i/>
+          <w:sz w:val="24"/>
+          <w:szCs w:val="24"/>
+        </w:rPr>
+        <w:t>Speaker</w:t>
+      </w:r>
+      <w:r>
+        <w:rPr>
+          <w:sz w:val="24"/>
+          <w:szCs w:val="24"/>
+        </w:rPr>
+        <w:t xml:space="preserve">-vyn är en damgrupp. När </w:t>
+      </w:r>
+      <w:r>
+        <w:rPr>
+          <w:sz w:val="24"/>
+          <w:szCs w:val="24"/>
+        </w:rPr>
+        <w:t>vi byter till en herrgrupp så uppdateras lagresultatskärmen automatiskt därefter.</w:t>
+      </w:r>
+    </w:p>
+    <w:p>
+      <w:pPr>
+        <w:pStyle w:val="Heading2"/>
+      </w:pPr>
+      <w:bookmarkStart w:id="9" w:name="_Toc512938055"/>
+      <w:r>
+        <w:t xml:space="preserve">9. </w:t>
+      </w:r>
+      <w:r>
+        <w:t>Skapa protokoll</w:t>
+      </w:r>
+      <w:bookmarkEnd w:id="9"/>
+    </w:p>
+    <w:p>
+      <w:pPr>
+        <w:rPr>
+          <w:sz w:val="24"/>
+          <w:szCs w:val="24"/>
+        </w:rPr>
+      </w:pPr>
+      <w:r>
+        <w:rPr>
+          <w:sz w:val="24"/>
+          <w:szCs w:val="24"/>
+        </w:rPr>
         <w:t>När tävlingen är klar så ska slutprotokoll s</w:t>
       </w:r>
       <w:r>
@@ -1945,8 +1989,6 @@
         </w:rPr>
         <w:t>. Upprepa steg 7.</w:t>
       </w:r>
-      <w:bookmarkStart w:id="9" w:name="_GoBack"/>
-      <w:bookmarkEnd w:id="9"/>
     </w:p>
     <w:sectPr>
       <w:pgSz w:w="11906" w:h="16838"/>
@@ -2960,7 +3002,7 @@
 </file>
 
 <file path=customXml/itemProps1.xml><?xml version="1.0" encoding="utf-8"?>
-<ds:datastoreItem xmlns:ds="http://schemas.openxmlformats.org/officeDocument/2006/customXml" ds:itemID="{2A167545-F525-460B-825D-4FFB0A1BA736}">
+<ds:datastoreItem xmlns:ds="http://schemas.openxmlformats.org/officeDocument/2006/customXml" ds:itemID="{8EB42FC8-B54E-4FCD-BE36-883D89E64441}">
   <ds:schemaRefs>
     <ds:schemaRef ds:uri="http://schemas.openxmlformats.org/officeDocument/2006/bibliography"/>
   </ds:schemaRefs>

</xml_diff>